<commit_message>
- change 2.1, 2.2, 2.3 - add junit sampe java source - reverse 1.1 and 1.2
</commit_message>
<xml_diff>
--- a/Documents/4. IUNotifier - Project Note - Sprint 2.docx
+++ b/Documents/4. IUNotifier - Project Note - Sprint 2.docx
@@ -3683,7 +3683,27 @@
                                     <w:sz w:val="28"/>
                                     <w:szCs w:val="20"/>
                                   </w:rPr>
-                                  <w:t>Sprint 2 - Version 1.1</w:t>
+                                  <w:t>Sprint 2 - Version 2</w:t>
+                                </w:r>
+                                <w:r>
+                                  <w:rPr>
+                                    <w:b/>
+                                    <w:caps/>
+                                    <w:color w:val="595959" w:themeColor="text1" w:themeTint="A6"/>
+                                    <w:sz w:val="28"/>
+                                    <w:szCs w:val="20"/>
+                                  </w:rPr>
+                                  <w:t>.</w:t>
+                                </w:r>
+                                <w:r>
+                                  <w:rPr>
+                                    <w:b/>
+                                    <w:caps/>
+                                    <w:color w:val="595959" w:themeColor="text1" w:themeTint="A6"/>
+                                    <w:sz w:val="28"/>
+                                    <w:szCs w:val="20"/>
+                                  </w:rPr>
+                                  <w:t>0</w:t>
                                 </w:r>
                                 <w:r>
                                   <w:rPr>
@@ -3785,7 +3805,27 @@
                               <w:sz w:val="28"/>
                               <w:szCs w:val="20"/>
                             </w:rPr>
-                            <w:t>Sprint 2 - Version 1.1</w:t>
+                            <w:t>Sprint 2 - Version 2</w:t>
+                          </w:r>
+                          <w:r>
+                            <w:rPr>
+                              <w:b/>
+                              <w:caps/>
+                              <w:color w:val="595959" w:themeColor="text1" w:themeTint="A6"/>
+                              <w:sz w:val="28"/>
+                              <w:szCs w:val="20"/>
+                            </w:rPr>
+                            <w:t>.</w:t>
+                          </w:r>
+                          <w:r>
+                            <w:rPr>
+                              <w:b/>
+                              <w:caps/>
+                              <w:color w:val="595959" w:themeColor="text1" w:themeTint="A6"/>
+                              <w:sz w:val="28"/>
+                              <w:szCs w:val="20"/>
+                            </w:rPr>
+                            <w:t>0</w:t>
                           </w:r>
                           <w:r>
                             <w:rPr>
@@ -4113,7 +4153,7 @@
               <w:r>
                 <w:fldChar w:fldCharType="separate"/>
               </w:r>
-              <w:hyperlink w:anchor="_Toc353574726" w:history="1">
+              <w:hyperlink w:anchor="_Toc353579533" w:history="1">
                 <w:r>
                   <w:rPr>
                     <w:rStyle w:val="Hyperlink"/>
@@ -4158,7 +4198,7 @@
                     <w:noProof/>
                     <w:webHidden/>
                   </w:rPr>
-                  <w:instrText xml:space="preserve"> PAGEREF _Toc353574726 \h </w:instrText>
+                  <w:instrText xml:space="preserve"> PAGEREF _Toc353579533 \h </w:instrText>
                 </w:r>
                 <w:r>
                   <w:rPr>
@@ -4201,7 +4241,7 @@
                   <w:noProof/>
                 </w:rPr>
               </w:pPr>
-              <w:hyperlink w:anchor="_Toc353574727" w:history="1">
+              <w:hyperlink w:anchor="_Toc353579534" w:history="1">
                 <w:r>
                   <w:rPr>
                     <w:rStyle w:val="Hyperlink"/>
@@ -4244,7 +4284,7 @@
                     <w:noProof/>
                     <w:webHidden/>
                   </w:rPr>
-                  <w:instrText xml:space="preserve"> PAGEREF _Toc353574727 \h </w:instrText>
+                  <w:instrText xml:space="preserve"> PAGEREF _Toc353579534 \h </w:instrText>
                 </w:r>
                 <w:r>
                   <w:rPr>
@@ -4287,7 +4327,7 @@
                   <w:noProof/>
                 </w:rPr>
               </w:pPr>
-              <w:hyperlink w:anchor="_Toc353574728" w:history="1">
+              <w:hyperlink w:anchor="_Toc353579535" w:history="1">
                 <w:r>
                   <w:rPr>
                     <w:rStyle w:val="Hyperlink"/>
@@ -4330,7 +4370,7 @@
                     <w:noProof/>
                     <w:webHidden/>
                   </w:rPr>
-                  <w:instrText xml:space="preserve"> PAGEREF _Toc353574728 \h </w:instrText>
+                  <w:instrText xml:space="preserve"> PAGEREF _Toc353579535 \h </w:instrText>
                 </w:r>
                 <w:r>
                   <w:rPr>
@@ -4373,7 +4413,7 @@
                   <w:noProof/>
                 </w:rPr>
               </w:pPr>
-              <w:hyperlink w:anchor="_Toc353574729" w:history="1">
+              <w:hyperlink w:anchor="_Toc353579536" w:history="1">
                 <w:r>
                   <w:rPr>
                     <w:rStyle w:val="Hyperlink"/>
@@ -4418,7 +4458,7 @@
                     <w:noProof/>
                     <w:webHidden/>
                   </w:rPr>
-                  <w:instrText xml:space="preserve"> PAGEREF _Toc353574729 \h </w:instrText>
+                  <w:instrText xml:space="preserve"> PAGEREF _Toc353579536 \h </w:instrText>
                 </w:r>
                 <w:r>
                   <w:rPr>
@@ -4461,7 +4501,7 @@
                   <w:noProof/>
                 </w:rPr>
               </w:pPr>
-              <w:hyperlink w:anchor="_Toc353574730" w:history="1">
+              <w:hyperlink w:anchor="_Toc353579537" w:history="1">
                 <w:r>
                   <w:rPr>
                     <w:rStyle w:val="Hyperlink"/>
@@ -4504,7 +4544,7 @@
                     <w:noProof/>
                     <w:webHidden/>
                   </w:rPr>
-                  <w:instrText xml:space="preserve"> PAGEREF _Toc353574730 \h </w:instrText>
+                  <w:instrText xml:space="preserve"> PAGEREF _Toc353579537 \h </w:instrText>
                 </w:r>
                 <w:r>
                   <w:rPr>
@@ -4547,7 +4587,7 @@
                   <w:noProof/>
                 </w:rPr>
               </w:pPr>
-              <w:hyperlink w:anchor="_Toc353574731" w:history="1">
+              <w:hyperlink w:anchor="_Toc353579538" w:history="1">
                 <w:r>
                   <w:rPr>
                     <w:rStyle w:val="Hyperlink"/>
@@ -4571,7 +4611,7 @@
                     <w:b/>
                     <w:noProof/>
                   </w:rPr>
-                  <w:t>Difference between two files</w:t>
+                  <w:t>Log messages</w:t>
                 </w:r>
                 <w:r>
                   <w:rPr>
@@ -4592,7 +4632,7 @@
                     <w:noProof/>
                     <w:webHidden/>
                   </w:rPr>
-                  <w:instrText xml:space="preserve"> PAGEREF _Toc353574731 \h </w:instrText>
+                  <w:instrText xml:space="preserve"> PAGEREF _Toc353579538 \h </w:instrText>
                 </w:r>
                 <w:r>
                   <w:rPr>
@@ -4635,7 +4675,7 @@
                   <w:noProof/>
                 </w:rPr>
               </w:pPr>
-              <w:hyperlink w:anchor="_Toc353574732" w:history="1">
+              <w:hyperlink w:anchor="_Toc353579539" w:history="1">
                 <w:r>
                   <w:rPr>
                     <w:rStyle w:val="Hyperlink"/>
@@ -4659,7 +4699,7 @@
                     <w:b/>
                     <w:noProof/>
                   </w:rPr>
-                  <w:t>Log messages</w:t>
+                  <w:t>Difference between two files</w:t>
                 </w:r>
                 <w:r>
                   <w:rPr>
@@ -4680,7 +4720,7 @@
                     <w:noProof/>
                     <w:webHidden/>
                   </w:rPr>
-                  <w:instrText xml:space="preserve"> PAGEREF _Toc353574732 \h </w:instrText>
+                  <w:instrText xml:space="preserve"> PAGEREF _Toc353579539 \h </w:instrText>
                 </w:r>
                 <w:r>
                   <w:rPr>
@@ -4723,7 +4763,7 @@
                   <w:noProof/>
                 </w:rPr>
               </w:pPr>
-              <w:hyperlink w:anchor="_Toc353574733" w:history="1">
+              <w:hyperlink w:anchor="_Toc353579540" w:history="1">
                 <w:r>
                   <w:rPr>
                     <w:rStyle w:val="Hyperlink"/>
@@ -4766,7 +4806,7 @@
                     <w:noProof/>
                     <w:webHidden/>
                   </w:rPr>
-                  <w:instrText xml:space="preserve"> PAGEREF _Toc353574733 \h </w:instrText>
+                  <w:instrText xml:space="preserve"> PAGEREF _Toc353579540 \h </w:instrText>
                 </w:r>
                 <w:r>
                   <w:rPr>
@@ -4809,7 +4849,7 @@
                   <w:noProof/>
                 </w:rPr>
               </w:pPr>
-              <w:hyperlink w:anchor="_Toc353574734" w:history="1">
+              <w:hyperlink w:anchor="_Toc353579541" w:history="1">
                 <w:r>
                   <w:rPr>
                     <w:rStyle w:val="Hyperlink"/>
@@ -4832,8 +4872,9 @@
                     <w:rFonts w:ascii="Segoe UI Light" w:hAnsi="Segoe UI Light" w:cs="Segoe UI Light"/>
                     <w:b/>
                     <w:noProof/>
-                  </w:rPr>
-                  <w:t>Number with symbolic constant</w:t>
+                    <w:shd w:val="clear" w:color="auto" w:fill="FFFFFF"/>
+                  </w:rPr>
+                  <w:t>Replace magic number with symbolic constant</w:t>
                 </w:r>
                 <w:r>
                   <w:rPr>
@@ -4854,7 +4895,7 @@
                     <w:noProof/>
                     <w:webHidden/>
                   </w:rPr>
-                  <w:instrText xml:space="preserve"> PAGEREF _Toc353574734 \h </w:instrText>
+                  <w:instrText xml:space="preserve"> PAGEREF _Toc353579541 \h </w:instrText>
                 </w:r>
                 <w:r>
                   <w:rPr>
@@ -4897,7 +4938,7 @@
                   <w:noProof/>
                 </w:rPr>
               </w:pPr>
-              <w:hyperlink w:anchor="_Toc353574735" w:history="1">
+              <w:hyperlink w:anchor="_Toc353579542" w:history="1">
                 <w:r>
                   <w:rPr>
                     <w:rStyle w:val="Hyperlink"/>
@@ -4921,7 +4962,7 @@
                     <w:b/>
                     <w:noProof/>
                   </w:rPr>
-                  <w:t>Replace nested condition with guard clauses</w:t>
+                  <w:t>Decompose conditional</w:t>
                 </w:r>
                 <w:r>
                   <w:rPr>
@@ -4942,7 +4983,7 @@
                     <w:noProof/>
                     <w:webHidden/>
                   </w:rPr>
-                  <w:instrText xml:space="preserve"> PAGEREF _Toc353574735 \h </w:instrText>
+                  <w:instrText xml:space="preserve"> PAGEREF _Toc353579542 \h </w:instrText>
                 </w:r>
                 <w:r>
                   <w:rPr>
@@ -4985,7 +5026,7 @@
                   <w:noProof/>
                 </w:rPr>
               </w:pPr>
-              <w:hyperlink w:anchor="_Toc353574736" w:history="1">
+              <w:hyperlink w:anchor="_Toc353579543" w:history="1">
                 <w:r>
                   <w:rPr>
                     <w:rStyle w:val="Hyperlink"/>
@@ -5030,7 +5071,7 @@
                     <w:noProof/>
                     <w:webHidden/>
                   </w:rPr>
-                  <w:instrText xml:space="preserve"> PAGEREF _Toc353574736 \h </w:instrText>
+                  <w:instrText xml:space="preserve"> PAGEREF _Toc353579543 \h </w:instrText>
                 </w:r>
                 <w:r>
                   <w:rPr>
@@ -5073,7 +5114,7 @@
                   <w:noProof/>
                 </w:rPr>
               </w:pPr>
-              <w:hyperlink w:anchor="_Toc353574737" w:history="1">
+              <w:hyperlink w:anchor="_Toc353579544" w:history="1">
                 <w:r>
                   <w:rPr>
                     <w:rStyle w:val="Hyperlink"/>
@@ -5118,7 +5159,7 @@
                     <w:noProof/>
                     <w:webHidden/>
                   </w:rPr>
-                  <w:instrText xml:space="preserve"> PAGEREF _Toc353574737 \h </w:instrText>
+                  <w:instrText xml:space="preserve"> PAGEREF _Toc353579544 \h </w:instrText>
                 </w:r>
                 <w:r>
                   <w:rPr>
@@ -5161,7 +5202,7 @@
                   <w:noProof/>
                 </w:rPr>
               </w:pPr>
-              <w:hyperlink w:anchor="_Toc353574738" w:history="1">
+              <w:hyperlink w:anchor="_Toc353579545" w:history="1">
                 <w:r>
                   <w:rPr>
                     <w:rStyle w:val="Hyperlink"/>
@@ -5206,7 +5247,7 @@
                     <w:noProof/>
                     <w:webHidden/>
                   </w:rPr>
-                  <w:instrText xml:space="preserve"> PAGEREF _Toc353574738 \h </w:instrText>
+                  <w:instrText xml:space="preserve"> PAGEREF _Toc353579545 \h </w:instrText>
                 </w:r>
                 <w:r>
                   <w:rPr>
@@ -5226,7 +5267,7 @@
                     <w:noProof/>
                     <w:webHidden/>
                   </w:rPr>
-                  <w:t>8</w:t>
+                  <w:t>9</w:t>
                 </w:r>
                 <w:r>
                   <w:rPr>
@@ -5249,7 +5290,7 @@
                   <w:noProof/>
                 </w:rPr>
               </w:pPr>
-              <w:hyperlink w:anchor="_Toc353574739" w:history="1">
+              <w:hyperlink w:anchor="_Toc353579546" w:history="1">
                 <w:r>
                   <w:rPr>
                     <w:rStyle w:val="Hyperlink"/>
@@ -5292,7 +5333,7 @@
                     <w:noProof/>
                     <w:webHidden/>
                   </w:rPr>
-                  <w:instrText xml:space="preserve"> PAGEREF _Toc353574739 \h </w:instrText>
+                  <w:instrText xml:space="preserve"> PAGEREF _Toc353579546 \h </w:instrText>
                 </w:r>
                 <w:r>
                   <w:rPr>
@@ -5312,7 +5353,7 @@
                     <w:noProof/>
                     <w:webHidden/>
                   </w:rPr>
-                  <w:t>8</w:t>
+                  <w:t>9</w:t>
                 </w:r>
                 <w:r>
                   <w:rPr>
@@ -5335,7 +5376,7 @@
                   <w:noProof/>
                 </w:rPr>
               </w:pPr>
-              <w:hyperlink w:anchor="_Toc353574740" w:history="1">
+              <w:hyperlink w:anchor="_Toc353579547" w:history="1">
                 <w:r>
                   <w:rPr>
                     <w:rStyle w:val="Hyperlink"/>
@@ -5380,7 +5421,7 @@
                     <w:noProof/>
                     <w:webHidden/>
                   </w:rPr>
-                  <w:instrText xml:space="preserve"> PAGEREF _Toc353574740 \h </w:instrText>
+                  <w:instrText xml:space="preserve"> PAGEREF _Toc353579547 \h </w:instrText>
                 </w:r>
                 <w:r>
                   <w:rPr>
@@ -5400,7 +5441,7 @@
                     <w:noProof/>
                     <w:webHidden/>
                   </w:rPr>
-                  <w:t>8</w:t>
+                  <w:t>9</w:t>
                 </w:r>
                 <w:r>
                   <w:rPr>
@@ -5423,7 +5464,7 @@
                   <w:noProof/>
                 </w:rPr>
               </w:pPr>
-              <w:hyperlink w:anchor="_Toc353574741" w:history="1">
+              <w:hyperlink w:anchor="_Toc353579548" w:history="1">
                 <w:r>
                   <w:rPr>
                     <w:rStyle w:val="Hyperlink"/>
@@ -5468,7 +5509,7 @@
                     <w:noProof/>
                     <w:webHidden/>
                   </w:rPr>
-                  <w:instrText xml:space="preserve"> PAGEREF _Toc353574741 \h </w:instrText>
+                  <w:instrText xml:space="preserve"> PAGEREF _Toc353579548 \h </w:instrText>
                 </w:r>
                 <w:r>
                   <w:rPr>
@@ -5511,7 +5552,7 @@
                   <w:noProof/>
                 </w:rPr>
               </w:pPr>
-              <w:hyperlink w:anchor="_Toc353574742" w:history="1">
+              <w:hyperlink w:anchor="_Toc353579549" w:history="1">
                 <w:r>
                   <w:rPr>
                     <w:rStyle w:val="Hyperlink"/>
@@ -5556,7 +5597,7 @@
                     <w:noProof/>
                     <w:webHidden/>
                   </w:rPr>
-                  <w:instrText xml:space="preserve"> PAGEREF _Toc353574742 \h </w:instrText>
+                  <w:instrText xml:space="preserve"> PAGEREF _Toc353579549 \h </w:instrText>
                 </w:r>
                 <w:r>
                   <w:rPr>
@@ -5576,7 +5617,7 @@
                     <w:noProof/>
                     <w:webHidden/>
                   </w:rPr>
-                  <w:t>10</w:t>
+                  <w:t>11</w:t>
                 </w:r>
                 <w:r>
                   <w:rPr>
@@ -5599,7 +5640,7 @@
                   <w:noProof/>
                 </w:rPr>
               </w:pPr>
-              <w:hyperlink w:anchor="_Toc353574743" w:history="1">
+              <w:hyperlink w:anchor="_Toc353579550" w:history="1">
                 <w:r>
                   <w:rPr>
                     <w:rStyle w:val="Hyperlink"/>
@@ -5644,7 +5685,7 @@
                     <w:noProof/>
                     <w:webHidden/>
                   </w:rPr>
-                  <w:instrText xml:space="preserve"> PAGEREF _Toc353574743 \h </w:instrText>
+                  <w:instrText xml:space="preserve"> PAGEREF _Toc353579550 \h </w:instrText>
                 </w:r>
                 <w:r>
                   <w:rPr>
@@ -5687,7 +5728,7 @@
                   <w:noProof/>
                 </w:rPr>
               </w:pPr>
-              <w:hyperlink w:anchor="_Toc353574744" w:history="1">
+              <w:hyperlink w:anchor="_Toc353579551" w:history="1">
                 <w:r>
                   <w:rPr>
                     <w:rStyle w:val="Hyperlink"/>
@@ -5732,7 +5773,7 @@
                     <w:noProof/>
                     <w:webHidden/>
                   </w:rPr>
-                  <w:instrText xml:space="preserve"> PAGEREF _Toc353574744 \h </w:instrText>
+                  <w:instrText xml:space="preserve"> PAGEREF _Toc353579551 \h </w:instrText>
                 </w:r>
                 <w:r>
                   <w:rPr>
@@ -5775,7 +5816,7 @@
                   <w:noProof/>
                 </w:rPr>
               </w:pPr>
-              <w:hyperlink w:anchor="_Toc353574745" w:history="1">
+              <w:hyperlink w:anchor="_Toc353579552" w:history="1">
                 <w:r>
                   <w:rPr>
                     <w:rStyle w:val="Hyperlink"/>
@@ -5818,7 +5859,7 @@
                     <w:noProof/>
                     <w:webHidden/>
                   </w:rPr>
-                  <w:instrText xml:space="preserve"> PAGEREF _Toc353574745 \h </w:instrText>
+                  <w:instrText xml:space="preserve"> PAGEREF _Toc353579552 \h </w:instrText>
                 </w:r>
                 <w:r>
                   <w:rPr>
@@ -5838,7 +5879,7 @@
                     <w:noProof/>
                     <w:webHidden/>
                   </w:rPr>
-                  <w:t>14</w:t>
+                  <w:t>15</w:t>
                 </w:r>
                 <w:r>
                   <w:rPr>
@@ -5869,8 +5910,6 @@
           <w:r>
             <w:br w:type="page"/>
           </w:r>
-          <w:bookmarkStart w:id="0" w:name="_GoBack"/>
-          <w:bookmarkEnd w:id="0"/>
         </w:p>
         <w:p>
           <w:pPr>
@@ -5899,7 +5938,7 @@
               <w:sz w:val="36"/>
             </w:rPr>
           </w:pPr>
-          <w:bookmarkStart w:id="1" w:name="_Toc353574726"/>
+          <w:bookmarkStart w:id="0" w:name="_Toc353579533"/>
           <w:r>
             <w:rPr>
               <w:rFonts w:ascii="Segoe UI" w:hAnsi="Segoe UI" w:cs="Segoe UI"/>
@@ -5908,7 +5947,7 @@
             </w:rPr>
             <w:t>Release Note</w:t>
           </w:r>
-          <w:bookmarkEnd w:id="1"/>
+          <w:bookmarkEnd w:id="0"/>
         </w:p>
         <w:p>
           <w:pPr>
@@ -5922,7 +5961,7 @@
               <w:sz w:val="28"/>
             </w:rPr>
           </w:pPr>
-          <w:bookmarkStart w:id="2" w:name="_Toc353574727"/>
+          <w:bookmarkStart w:id="1" w:name="_Toc353579534"/>
           <w:r>
             <w:rPr>
               <w:rFonts w:ascii="Segoe UI" w:hAnsi="Segoe UI" w:cs="Segoe UI"/>
@@ -5951,7 +5990,7 @@
             </w:rPr>
             <w:t>Information use case</w:t>
           </w:r>
-          <w:bookmarkEnd w:id="2"/>
+          <w:bookmarkEnd w:id="1"/>
         </w:p>
         <w:tbl>
           <w:tblPr>
@@ -6156,21 +6195,26 @@
                   <w:rPr>
                     <w:rFonts w:ascii="Segoe UI Light" w:hAnsi="Segoe UI Light" w:cs="Segoe UI Light"/>
                   </w:rPr>
-                  <w:t xml:space="preserve"> courses correspondingly. There are</w:t>
+                  <w:t xml:space="preserve"> courses correspondingly. </w:t>
                 </w:r>
                 <w:r>
                   <w:rPr>
                     <w:rFonts w:ascii="Segoe UI Light" w:hAnsi="Segoe UI Light" w:cs="Segoe UI Light"/>
                   </w:rPr>
-                  <w:t xml:space="preserve"> many people who care about </w:t>
+                  <w:t>M</w:t>
                 </w:r>
                 <w:r>
                   <w:rPr>
                     <w:rFonts w:ascii="Segoe UI Light" w:hAnsi="Segoe UI Light" w:cs="Segoe UI Light"/>
                   </w:rPr>
+                  <w:t xml:space="preserve">any people who care about </w:t>
+                </w:r>
+                <w:r>
+                  <w:rPr>
+                    <w:rFonts w:ascii="Segoe UI Light" w:hAnsi="Segoe UI Light" w:cs="Segoe UI Light"/>
+                  </w:rPr>
                   <w:t xml:space="preserve">the </w:t>
                 </w:r>
-                <w:proofErr w:type="gramStart"/>
                 <w:r>
                   <w:rPr>
                     <w:rFonts w:ascii="Segoe UI Light" w:hAnsi="Segoe UI Light" w:cs="Segoe UI Light"/>
@@ -6187,13 +6231,18 @@
                   <w:rPr>
                     <w:rFonts w:ascii="Segoe UI Light" w:hAnsi="Segoe UI Light" w:cs="Segoe UI Light"/>
                   </w:rPr>
-                  <w:t xml:space="preserve"> which</w:t>
-                </w:r>
-                <w:proofErr w:type="gramEnd"/>
+                  <w:t xml:space="preserve"> </w:t>
+                </w:r>
                 <w:r>
                   <w:rPr>
                     <w:rFonts w:ascii="Segoe UI Light" w:hAnsi="Segoe UI Light" w:cs="Segoe UI Light"/>
                   </w:rPr>
+                  <w:t>that</w:t>
+                </w:r>
+                <w:r>
+                  <w:rPr>
+                    <w:rFonts w:ascii="Segoe UI Light" w:hAnsi="Segoe UI Light" w:cs="Segoe UI Light"/>
+                  </w:rPr>
                   <w:t xml:space="preserve"> </w:t>
                 </w:r>
                 <w:r>
@@ -6266,35 +6315,7 @@
                   <w:rPr>
                     <w:rFonts w:ascii="Segoe UI Light" w:hAnsi="Segoe UI Light" w:cs="Segoe UI Light"/>
                   </w:rPr>
-                  <w:t xml:space="preserve"> the information is </w:t>
-                </w:r>
-                <w:proofErr w:type="gramStart"/>
-                <w:r>
-                  <w:rPr>
-                    <w:rFonts w:ascii="Segoe UI Light" w:hAnsi="Segoe UI Light" w:cs="Segoe UI Light"/>
-                  </w:rPr>
-                  <w:t>not</w:t>
-                </w:r>
-                <w:proofErr w:type="gramEnd"/>
-                <w:r>
-                  <w:rPr>
-                    <w:rFonts w:ascii="Segoe UI Light" w:hAnsi="Segoe UI Light" w:cs="Segoe UI Light"/>
-                  </w:rPr>
-                  <w:t xml:space="preserve"> the </w:t>
-                </w:r>
-                <w:proofErr w:type="gramStart"/>
-                <w:r>
-                  <w:rPr>
-                    <w:rFonts w:ascii="Segoe UI Light" w:hAnsi="Segoe UI Light" w:cs="Segoe UI Light"/>
-                  </w:rPr>
-                  <w:t>latest</w:t>
-                </w:r>
-                <w:proofErr w:type="gramEnd"/>
-                <w:r>
-                  <w:rPr>
-                    <w:rFonts w:ascii="Segoe UI Light" w:hAnsi="Segoe UI Light" w:cs="Segoe UI Light"/>
-                  </w:rPr>
-                  <w:t xml:space="preserve"> one. </w:t>
+                  <w:t xml:space="preserve"> the information is not the latest one. </w:t>
                 </w:r>
               </w:p>
             </w:tc>
@@ -6842,7 +6863,7 @@
               <w:sz w:val="28"/>
             </w:rPr>
           </w:pPr>
-          <w:bookmarkStart w:id="3" w:name="_Toc353574728"/>
+          <w:bookmarkStart w:id="2" w:name="_Toc353579535"/>
           <w:r>
             <w:rPr>
               <w:rFonts w:ascii="Segoe UI" w:hAnsi="Segoe UI" w:cs="Segoe UI"/>
@@ -6868,7 +6889,7 @@
         </w:p>
       </w:sdtContent>
     </w:sdt>
-    <w:bookmarkEnd w:id="3" w:displacedByCustomXml="prev"/>
+    <w:bookmarkEnd w:id="2" w:displacedByCustomXml="prev"/>
     <w:tbl>
       <w:tblPr>
         <w:tblStyle w:val="PlainTable1"/>
@@ -7799,7 +7820,7 @@
           <w:sz w:val="36"/>
         </w:rPr>
       </w:pPr>
-      <w:bookmarkStart w:id="4" w:name="_Toc353574729"/>
+      <w:bookmarkStart w:id="3" w:name="_Toc353579536"/>
       <w:r>
         <w:rPr>
           <w:rFonts w:ascii="Segoe UI" w:hAnsi="Segoe UI" w:cs="Segoe UI"/>
@@ -7809,7 +7830,7 @@
         <w:lastRenderedPageBreak/>
         <w:t>Development Note</w:t>
       </w:r>
-      <w:bookmarkEnd w:id="4"/>
+      <w:bookmarkEnd w:id="3"/>
     </w:p>
     <w:p>
       <w:pPr>
@@ -7823,7 +7844,7 @@
           <w:sz w:val="28"/>
         </w:rPr>
       </w:pPr>
-      <w:bookmarkStart w:id="5" w:name="_Toc353574730"/>
+      <w:bookmarkStart w:id="4" w:name="_Toc353579537"/>
       <w:r>
         <w:rPr>
           <w:rFonts w:ascii="Segoe UI" w:hAnsi="Segoe UI" w:cs="Segoe UI"/>
@@ -7831,7 +7852,7 @@
         </w:rPr>
         <w:t>Version Control</w:t>
       </w:r>
-      <w:bookmarkEnd w:id="5"/>
+      <w:bookmarkEnd w:id="4"/>
     </w:p>
     <w:p>
       <w:pPr>
@@ -7845,87 +7866,7 @@
           <w:b/>
         </w:rPr>
       </w:pPr>
-      <w:r>
-        <w:rPr>
-          <w:b/>
-        </w:rPr>
-        <w:t xml:space="preserve"> </w:t>
-      </w:r>
-      <w:bookmarkStart w:id="6" w:name="_Toc353574731"/>
-      <w:r>
-        <w:rPr>
-          <w:rFonts w:ascii="Segoe UI Light" w:hAnsi="Segoe UI Light" w:cs="Segoe UI Light"/>
-          <w:b/>
-        </w:rPr>
-        <w:t>Difference between two files</w:t>
-      </w:r>
-      <w:bookmarkEnd w:id="6"/>
-    </w:p>
-    <w:p>
-      <w:pPr>
-        <w:ind w:hanging="709"/>
-      </w:pPr>
-      <w:r>
-        <w:rPr>
-          <w:noProof/>
-        </w:rPr>
-        <w:drawing>
-          <wp:inline distT="0" distB="0" distL="0" distR="0" wp14:anchorId="6762C30D" wp14:editId="7E26D85C">
-            <wp:extent cx="6733580" cy="3606800"/>
-            <wp:effectExtent l="0" t="0" r="0" b="0"/>
-            <wp:docPr id="45" name="Picture 45"/>
-            <wp:cNvGraphicFramePr>
-              <a:graphicFrameLocks xmlns:a="http://schemas.openxmlformats.org/drawingml/2006/main" noChangeAspect="1"/>
-            </wp:cNvGraphicFramePr>
-            <a:graphic xmlns:a="http://schemas.openxmlformats.org/drawingml/2006/main">
-              <a:graphicData uri="http://schemas.openxmlformats.org/drawingml/2006/picture">
-                <pic:pic xmlns:pic="http://schemas.openxmlformats.org/drawingml/2006/picture">
-                  <pic:nvPicPr>
-                    <pic:cNvPr id="1" name=""/>
-                    <pic:cNvPicPr/>
-                  </pic:nvPicPr>
-                  <pic:blipFill>
-                    <a:blip r:embed="rId8"/>
-                    <a:stretch>
-                      <a:fillRect/>
-                    </a:stretch>
-                  </pic:blipFill>
-                  <pic:spPr>
-                    <a:xfrm>
-                      <a:off x="0" y="0"/>
-                      <a:ext cx="6760039" cy="3620973"/>
-                    </a:xfrm>
-                    <a:prstGeom prst="rect">
-                      <a:avLst/>
-                    </a:prstGeom>
-                  </pic:spPr>
-                </pic:pic>
-              </a:graphicData>
-            </a:graphic>
-          </wp:inline>
-        </w:drawing>
-      </w:r>
-    </w:p>
-    <w:p>
-      <w:pPr>
-        <w:pStyle w:val="Heading3"/>
-        <w:numPr>
-          <w:ilvl w:val="1"/>
-          <w:numId w:val="6"/>
-        </w:numPr>
-        <w:rPr>
-          <w:rFonts w:ascii="Segoe UI Light" w:hAnsi="Segoe UI Light" w:cs="Segoe UI Light"/>
-          <w:b/>
-        </w:rPr>
-      </w:pPr>
-      <w:r>
-        <w:rPr>
-          <w:rFonts w:ascii="Segoe UI Light" w:hAnsi="Segoe UI Light" w:cs="Segoe UI Light"/>
-          <w:b/>
-        </w:rPr>
-        <w:t xml:space="preserve"> </w:t>
-      </w:r>
-      <w:bookmarkStart w:id="7" w:name="_Toc353574732"/>
+      <w:bookmarkStart w:id="5" w:name="_Toc353579538"/>
       <w:r>
         <w:rPr>
           <w:rFonts w:ascii="Segoe UI Light" w:hAnsi="Segoe UI Light" w:cs="Segoe UI Light"/>
@@ -7933,7 +7874,7 @@
         </w:rPr>
         <w:t>Log messages</w:t>
       </w:r>
-      <w:bookmarkEnd w:id="7"/>
+      <w:bookmarkEnd w:id="5"/>
     </w:p>
     <w:p>
       <w:r>
@@ -7941,7 +7882,7 @@
           <w:noProof/>
         </w:rPr>
         <w:drawing>
-          <wp:inline distT="0" distB="0" distL="0" distR="0" wp14:anchorId="71B1DB64" wp14:editId="4F3A8D2E">
+          <wp:inline distT="0" distB="0" distL="0" distR="0" wp14:anchorId="0110D7F1" wp14:editId="7E38EB93">
             <wp:extent cx="5731510" cy="4378325"/>
             <wp:effectExtent l="0" t="0" r="2540" b="3175"/>
             <wp:docPr id="44" name="Picture 44" descr="C:\Users\xmen458\Desktop\Untitled.png"/>
@@ -7958,7 +7899,7 @@
                     </pic:cNvPicPr>
                   </pic:nvPicPr>
                   <pic:blipFill>
-                    <a:blip r:embed="rId9">
+                    <a:blip r:embed="rId8">
                       <a:extLst>
                         <a:ext uri="{28A0092B-C50C-407E-A947-70E740481C1C}">
                           <a14:useLocalDpi xmlns:a14="http://schemas.microsoft.com/office/drawing/2010/main" val="0"/>
@@ -7992,6 +7933,79 @@
     </w:p>
     <w:p>
       <w:pPr>
+        <w:pStyle w:val="Heading3"/>
+        <w:numPr>
+          <w:ilvl w:val="1"/>
+          <w:numId w:val="6"/>
+        </w:numPr>
+        <w:rPr>
+          <w:rFonts w:ascii="Segoe UI Light" w:hAnsi="Segoe UI Light" w:cs="Segoe UI Light"/>
+          <w:b/>
+        </w:rPr>
+      </w:pPr>
+      <w:r>
+        <w:rPr>
+          <w:b/>
+        </w:rPr>
+        <w:t xml:space="preserve"> </w:t>
+      </w:r>
+      <w:bookmarkStart w:id="6" w:name="_Toc353579539"/>
+      <w:r>
+        <w:rPr>
+          <w:rFonts w:ascii="Segoe UI Light" w:hAnsi="Segoe UI Light" w:cs="Segoe UI Light"/>
+          <w:b/>
+        </w:rPr>
+        <w:t>Difference between two files</w:t>
+      </w:r>
+      <w:bookmarkEnd w:id="6"/>
+    </w:p>
+    <w:p>
+      <w:pPr>
+        <w:ind w:hanging="709"/>
+      </w:pPr>
+      <w:r>
+        <w:rPr>
+          <w:noProof/>
+        </w:rPr>
+        <w:drawing>
+          <wp:inline distT="0" distB="0" distL="0" distR="0" wp14:anchorId="0D0FD2FB" wp14:editId="331DA4C7">
+            <wp:extent cx="6733580" cy="3606800"/>
+            <wp:effectExtent l="0" t="0" r="0" b="0"/>
+            <wp:docPr id="45" name="Picture 45"/>
+            <wp:cNvGraphicFramePr>
+              <a:graphicFrameLocks xmlns:a="http://schemas.openxmlformats.org/drawingml/2006/main" noChangeAspect="1"/>
+            </wp:cNvGraphicFramePr>
+            <a:graphic xmlns:a="http://schemas.openxmlformats.org/drawingml/2006/main">
+              <a:graphicData uri="http://schemas.openxmlformats.org/drawingml/2006/picture">
+                <pic:pic xmlns:pic="http://schemas.openxmlformats.org/drawingml/2006/picture">
+                  <pic:nvPicPr>
+                    <pic:cNvPr id="1" name=""/>
+                    <pic:cNvPicPr/>
+                  </pic:nvPicPr>
+                  <pic:blipFill>
+                    <a:blip r:embed="rId9"/>
+                    <a:stretch>
+                      <a:fillRect/>
+                    </a:stretch>
+                  </pic:blipFill>
+                  <pic:spPr>
+                    <a:xfrm>
+                      <a:off x="0" y="0"/>
+                      <a:ext cx="6760039" cy="3620973"/>
+                    </a:xfrm>
+                    <a:prstGeom prst="rect">
+                      <a:avLst/>
+                    </a:prstGeom>
+                  </pic:spPr>
+                </pic:pic>
+              </a:graphicData>
+            </a:graphic>
+          </wp:inline>
+        </w:drawing>
+      </w:r>
+    </w:p>
+    <w:p>
+      <w:pPr>
         <w:pStyle w:val="Heading2"/>
         <w:numPr>
           <w:ilvl w:val="0"/>
@@ -8002,7 +8016,7 @@
           <w:sz w:val="28"/>
         </w:rPr>
       </w:pPr>
-      <w:bookmarkStart w:id="8" w:name="_Toc353574733"/>
+      <w:bookmarkStart w:id="7" w:name="_Toc353579540"/>
       <w:r>
         <w:rPr>
           <w:rFonts w:ascii="Segoe UI" w:hAnsi="Segoe UI" w:cs="Segoe UI"/>
@@ -8011,7 +8025,7 @@
         <w:lastRenderedPageBreak/>
         <w:t>Sample Java source with refactoring</w:t>
       </w:r>
-      <w:bookmarkEnd w:id="8"/>
+      <w:bookmarkEnd w:id="7"/>
     </w:p>
     <w:p>
       <w:pPr>
@@ -8031,15 +8045,17 @@
         </w:rPr>
         <w:t xml:space="preserve"> </w:t>
       </w:r>
-      <w:bookmarkStart w:id="9" w:name="_Toc353574734"/>
+      <w:bookmarkStart w:id="8" w:name="_Toc353579541"/>
       <w:r>
         <w:rPr>
           <w:rFonts w:ascii="Segoe UI Light" w:hAnsi="Segoe UI Light" w:cs="Segoe UI Light"/>
           <w:b/>
+          <w:color w:val="333333"/>
+          <w:shd w:val="clear" w:color="auto" w:fill="FFFFFF"/>
         </w:rPr>
-        <w:t>Number with symbolic constant</w:t>
+        <w:t>Replace magic number with symbolic constant</w:t>
       </w:r>
-      <w:bookmarkEnd w:id="9"/>
+      <w:bookmarkEnd w:id="8"/>
     </w:p>
     <w:p>
       <w:pPr>
@@ -8057,15 +8073,7 @@
           <w:iCs/>
           <w:sz w:val="24"/>
         </w:rPr>
-        <w:t>You have a literal number with a particular meaning.</w:t>
-      </w:r>
-      <w:r>
-        <w:rPr>
-          <w:rFonts w:ascii="Segoe UI Light" w:hAnsi="Segoe UI Light" w:cs="Segoe UI Light"/>
-          <w:iCs/>
-          <w:sz w:val="24"/>
-        </w:rPr>
-        <w:t xml:space="preserve"> </w:t>
+        <w:t xml:space="preserve">You have a literal number with a particular meaning. </w:t>
       </w:r>
       <w:r>
         <w:rPr>
@@ -8233,54 +8241,47 @@
         </w:rPr>
         <w:t xml:space="preserve"> </w:t>
       </w:r>
-      <w:bookmarkStart w:id="10" w:name="_Toc353574735"/>
+      <w:bookmarkStart w:id="9" w:name="_Toc353579542"/>
       <w:r>
         <w:rPr>
           <w:rFonts w:ascii="Segoe UI Light" w:hAnsi="Segoe UI Light" w:cs="Segoe UI Light"/>
           <w:b/>
         </w:rPr>
-        <w:t>Replace nested condition with guard clauses</w:t>
+        <w:t>Decompose conditional</w:t>
       </w:r>
-      <w:bookmarkEnd w:id="10"/>
+      <w:bookmarkEnd w:id="9"/>
     </w:p>
     <w:p>
       <w:pPr>
         <w:ind w:left="851"/>
         <w:rPr>
-          <w:rFonts w:ascii="Segoe UI Light" w:hAnsi="Segoe UI Light" w:cs="Segoe UI Light"/>
-          <w:bCs/>
+          <w:rFonts w:ascii="Segoe UI Light" w:eastAsiaTheme="majorEastAsia" w:hAnsi="Segoe UI Light" w:cs="Segoe UI Light"/>
+          <w:color w:val="1F4D78" w:themeColor="accent1" w:themeShade="7F"/>
           <w:sz w:val="24"/>
+          <w:szCs w:val="24"/>
         </w:rPr>
       </w:pPr>
       <w:r>
         <w:rPr>
           <w:rFonts w:ascii="Segoe UI Light" w:hAnsi="Segoe UI Light" w:cs="Segoe UI Light"/>
+          <w:iCs/>
           <w:sz w:val="24"/>
         </w:rPr>
-        <w:t>A method has conditional behavior that does not make clear what the normal path of execution is</w:t>
+        <w:t xml:space="preserve">You have a complicated conditional (if-then-else) statement. </w:t>
       </w:r>
       <w:r>
         <w:rPr>
           <w:rFonts w:ascii="Segoe UI Light" w:hAnsi="Segoe UI Light" w:cs="Segoe UI Light"/>
           <w:sz w:val="24"/>
         </w:rPr>
-        <w:t xml:space="preserve">. </w:t>
+        <w:t>Extract methods from the condi</w:t>
       </w:r>
       <w:r>
         <w:rPr>
           <w:rFonts w:ascii="Segoe UI Light" w:hAnsi="Segoe UI Light" w:cs="Segoe UI Light"/>
-          <w:bCs/>
           <w:sz w:val="24"/>
         </w:rPr>
-        <w:t>Use Guard Clauses for all the special cases</w:t>
-      </w:r>
-      <w:r>
-        <w:rPr>
-          <w:rFonts w:ascii="Segoe UI Light" w:hAnsi="Segoe UI Light" w:cs="Segoe UI Light"/>
-          <w:bCs/>
-          <w:sz w:val="24"/>
-        </w:rPr>
-        <w:t>:</w:t>
+        <w:t>tion, then part, and else parts:</w:t>
       </w:r>
     </w:p>
     <w:p>
@@ -8324,10 +8325,10 @@
           <w:noProof/>
         </w:rPr>
         <w:drawing>
-          <wp:inline distT="0" distB="0" distL="0" distR="0" wp14:anchorId="275A07D5" wp14:editId="43EB36AB">
-            <wp:extent cx="4078514" cy="3738712"/>
-            <wp:effectExtent l="0" t="0" r="0" b="0"/>
-            <wp:docPr id="38" name="Picture 38"/>
+          <wp:inline distT="0" distB="0" distL="0" distR="0" wp14:anchorId="569D9F04" wp14:editId="6D3C52F4">
+            <wp:extent cx="4908884" cy="4491199"/>
+            <wp:effectExtent l="0" t="0" r="6350" b="5080"/>
+            <wp:docPr id="11" name="Picture 11"/>
             <wp:cNvGraphicFramePr>
               <a:graphicFrameLocks xmlns:a="http://schemas.openxmlformats.org/drawingml/2006/main" noChangeAspect="1"/>
             </wp:cNvGraphicFramePr>
@@ -8347,7 +8348,7 @@
                   <pic:spPr>
                     <a:xfrm>
                       <a:off x="0" y="0"/>
-                      <a:ext cx="4107739" cy="3765502"/>
+                      <a:ext cx="4914843" cy="4496651"/>
                     </a:xfrm>
                     <a:prstGeom prst="rect">
                       <a:avLst/>
@@ -8380,7 +8381,6 @@
           <w:rFonts w:ascii="Segoe UI Light" w:hAnsi="Segoe UI Light" w:cs="Segoe UI Light"/>
           <w:sz w:val="24"/>
         </w:rPr>
-        <w:lastRenderedPageBreak/>
         <w:t>After</w:t>
       </w:r>
       <w:r>
@@ -8400,10 +8400,10 @@
           <w:noProof/>
         </w:rPr>
         <w:drawing>
-          <wp:inline distT="0" distB="0" distL="0" distR="0" wp14:anchorId="74D79B39" wp14:editId="6B92F27A">
-            <wp:extent cx="4499428" cy="4072216"/>
-            <wp:effectExtent l="0" t="0" r="0" b="5080"/>
-            <wp:docPr id="41" name="Picture 41"/>
+          <wp:inline distT="0" distB="0" distL="0" distR="0" wp14:anchorId="76620805" wp14:editId="5F2126D0">
+            <wp:extent cx="4666909" cy="4299285"/>
+            <wp:effectExtent l="0" t="0" r="635" b="6350"/>
+            <wp:docPr id="33" name="Picture 33"/>
             <wp:cNvGraphicFramePr>
               <a:graphicFrameLocks xmlns:a="http://schemas.openxmlformats.org/drawingml/2006/main" noChangeAspect="1"/>
             </wp:cNvGraphicFramePr>
@@ -8423,7 +8423,7 @@
                   <pic:spPr>
                     <a:xfrm>
                       <a:off x="0" y="0"/>
-                      <a:ext cx="4506431" cy="4078554"/>
+                      <a:ext cx="4674346" cy="4306137"/>
                     </a:xfrm>
                     <a:prstGeom prst="rect">
                       <a:avLst/>
@@ -8448,7 +8448,7 @@
           <w:b/>
         </w:rPr>
       </w:pPr>
-      <w:bookmarkStart w:id="11" w:name="_Toc353574736"/>
+      <w:bookmarkStart w:id="10" w:name="_Toc353579543"/>
       <w:r>
         <w:rPr>
           <w:rFonts w:ascii="Segoe UI Light" w:hAnsi="Segoe UI Light" w:cs="Segoe UI Light"/>
@@ -8456,7 +8456,7 @@
         </w:rPr>
         <w:t>Extract method</w:t>
       </w:r>
-      <w:bookmarkEnd w:id="11"/>
+      <w:bookmarkEnd w:id="10"/>
     </w:p>
     <w:p>
       <w:pPr>
@@ -8475,39 +8475,7 @@
           <w:sz w:val="24"/>
           <w:szCs w:val="24"/>
         </w:rPr>
-        <w:t xml:space="preserve">You have a code fragment that </w:t>
-      </w:r>
-      <w:proofErr w:type="gramStart"/>
-      <w:r>
-        <w:rPr>
-          <w:rFonts w:ascii="Segoe UI Light" w:hAnsi="Segoe UI Light" w:cs="Segoe UI Light"/>
-          <w:iCs/>
-          <w:color w:val="000000"/>
-          <w:sz w:val="24"/>
-          <w:szCs w:val="24"/>
-        </w:rPr>
-        <w:t>can be grouped</w:t>
-      </w:r>
-      <w:proofErr w:type="gramEnd"/>
-      <w:r>
-        <w:rPr>
-          <w:rFonts w:ascii="Segoe UI Light" w:hAnsi="Segoe UI Light" w:cs="Segoe UI Light"/>
-          <w:iCs/>
-          <w:color w:val="000000"/>
-          <w:sz w:val="24"/>
-          <w:szCs w:val="24"/>
-        </w:rPr>
-        <w:t xml:space="preserve"> together.</w:t>
-      </w:r>
-      <w:r>
-        <w:rPr>
-          <w:rFonts w:ascii="Segoe UI Light" w:hAnsi="Segoe UI Light" w:cs="Segoe UI Light"/>
-          <w:iCs/>
-          <w:color w:val="000000"/>
-          <w:sz w:val="24"/>
-          <w:szCs w:val="24"/>
-        </w:rPr>
-        <w:t xml:space="preserve"> </w:t>
+        <w:t xml:space="preserve">You have a code fragment that can be grouped together. </w:t>
       </w:r>
       <w:r>
         <w:rPr>
@@ -8564,10 +8532,10 @@
           <w:noProof/>
         </w:rPr>
         <w:drawing>
-          <wp:inline distT="0" distB="0" distL="0" distR="0" wp14:anchorId="6BE56A6C" wp14:editId="1FF1C6DC">
-            <wp:extent cx="4188210" cy="3788228"/>
-            <wp:effectExtent l="0" t="0" r="3175" b="3175"/>
-            <wp:docPr id="34" name="Picture 34"/>
+          <wp:inline distT="0" distB="0" distL="0" distR="0" wp14:anchorId="30902D39" wp14:editId="5CA250EB">
+            <wp:extent cx="5731510" cy="2132965"/>
+            <wp:effectExtent l="0" t="0" r="2540" b="635"/>
+            <wp:docPr id="40" name="Picture 40"/>
             <wp:cNvGraphicFramePr>
               <a:graphicFrameLocks xmlns:a="http://schemas.openxmlformats.org/drawingml/2006/main" noChangeAspect="1"/>
             </wp:cNvGraphicFramePr>
@@ -8587,7 +8555,7 @@
                   <pic:spPr>
                     <a:xfrm>
                       <a:off x="0" y="0"/>
-                      <a:ext cx="4192888" cy="3792460"/>
+                      <a:ext cx="5731510" cy="2132965"/>
                     </a:xfrm>
                     <a:prstGeom prst="rect">
                       <a:avLst/>
@@ -8613,7 +8581,6 @@
           <w:rFonts w:ascii="Segoe UI Light" w:hAnsi="Segoe UI Light" w:cs="Segoe UI Light"/>
           <w:sz w:val="24"/>
         </w:rPr>
-        <w:lastRenderedPageBreak/>
         <w:t>After</w:t>
       </w:r>
       <w:r>
@@ -8631,11 +8598,12 @@
         <w:rPr>
           <w:noProof/>
         </w:rPr>
+        <w:lastRenderedPageBreak/>
         <w:drawing>
-          <wp:inline distT="0" distB="0" distL="0" distR="0" wp14:anchorId="6C8B34E5" wp14:editId="2B693DE4">
-            <wp:extent cx="4064000" cy="2270184"/>
-            <wp:effectExtent l="0" t="0" r="0" b="0"/>
-            <wp:docPr id="35" name="Picture 35"/>
+          <wp:inline distT="0" distB="0" distL="0" distR="0" wp14:anchorId="392D9B6D" wp14:editId="1762B713">
+            <wp:extent cx="5731510" cy="2110740"/>
+            <wp:effectExtent l="0" t="0" r="2540" b="3810"/>
+            <wp:docPr id="42" name="Picture 42"/>
             <wp:cNvGraphicFramePr>
               <a:graphicFrameLocks xmlns:a="http://schemas.openxmlformats.org/drawingml/2006/main" noChangeAspect="1"/>
             </wp:cNvGraphicFramePr>
@@ -8655,7 +8623,7 @@
                   <pic:spPr>
                     <a:xfrm>
                       <a:off x="0" y="0"/>
-                      <a:ext cx="4079168" cy="2278657"/>
+                      <a:ext cx="5731510" cy="2110740"/>
                     </a:xfrm>
                     <a:prstGeom prst="rect">
                       <a:avLst/>
@@ -8677,10 +8645,10 @@
           <w:noProof/>
         </w:rPr>
         <w:drawing>
-          <wp:inline distT="0" distB="0" distL="0" distR="0" wp14:anchorId="30263022" wp14:editId="48C4F36C">
-            <wp:extent cx="4824367" cy="1403588"/>
-            <wp:effectExtent l="0" t="0" r="0" b="6350"/>
-            <wp:docPr id="50" name="Picture 50"/>
+          <wp:inline distT="0" distB="0" distL="0" distR="0" wp14:anchorId="4BFE0F39" wp14:editId="16C29003">
+            <wp:extent cx="5731510" cy="1228090"/>
+            <wp:effectExtent l="0" t="0" r="2540" b="0"/>
+            <wp:docPr id="43" name="Picture 43"/>
             <wp:cNvGraphicFramePr>
               <a:graphicFrameLocks xmlns:a="http://schemas.openxmlformats.org/drawingml/2006/main" noChangeAspect="1"/>
             </wp:cNvGraphicFramePr>
@@ -8700,7 +8668,7 @@
                   <pic:spPr>
                     <a:xfrm>
                       <a:off x="0" y="0"/>
-                      <a:ext cx="4854334" cy="1412306"/>
+                      <a:ext cx="5731510" cy="1228090"/>
                     </a:xfrm>
                     <a:prstGeom prst="rect">
                       <a:avLst/>
@@ -8715,6 +8683,13 @@
     </w:p>
     <w:p>
       <w:pPr>
+        <w:jc w:val="center"/>
+      </w:pPr>
+      <w:bookmarkStart w:id="11" w:name="_GoBack"/>
+      <w:bookmarkEnd w:id="11"/>
+    </w:p>
+    <w:p>
+      <w:pPr>
         <w:pStyle w:val="Heading3"/>
         <w:numPr>
           <w:ilvl w:val="1"/>
@@ -8732,7 +8707,7 @@
         </w:rPr>
         <w:t xml:space="preserve"> </w:t>
       </w:r>
-      <w:bookmarkStart w:id="12" w:name="_Toc353574737"/>
+      <w:bookmarkStart w:id="12" w:name="_Toc353579544"/>
       <w:r>
         <w:rPr>
           <w:rFonts w:ascii="Segoe UI Light" w:hAnsi="Segoe UI Light" w:cs="Segoe UI Light"/>
@@ -8929,7 +8904,7 @@
           <w:sz w:val="36"/>
         </w:rPr>
       </w:pPr>
-      <w:bookmarkStart w:id="13" w:name="_Toc353574738"/>
+      <w:bookmarkStart w:id="13" w:name="_Toc353579545"/>
       <w:r>
         <w:rPr>
           <w:rFonts w:ascii="Segoe UI" w:hAnsi="Segoe UI" w:cs="Segoe UI"/>
@@ -8960,7 +8935,7 @@
           <w:sz w:val="28"/>
         </w:rPr>
       </w:pPr>
-      <w:bookmarkStart w:id="14" w:name="_Toc353574739"/>
+      <w:bookmarkStart w:id="14" w:name="_Toc353579546"/>
       <w:r>
         <w:rPr>
           <w:rFonts w:ascii="Segoe UI" w:hAnsi="Segoe UI" w:cs="Segoe UI"/>
@@ -8982,7 +8957,7 @@
           <w:b/>
         </w:rPr>
       </w:pPr>
-      <w:bookmarkStart w:id="15" w:name="_Toc353574740"/>
+      <w:bookmarkStart w:id="15" w:name="_Toc353579547"/>
       <w:r>
         <w:rPr>
           <w:rFonts w:ascii="Segoe UI Light" w:hAnsi="Segoe UI Light" w:cs="Segoe UI Light"/>
@@ -9321,7 +9296,6 @@
                 <w:sz w:val="24"/>
                 <w:szCs w:val="24"/>
               </w:rPr>
-              <w:lastRenderedPageBreak/>
               <w:t>Tap on the “Login” icon.</w:t>
             </w:r>
           </w:p>
@@ -9344,7 +9318,6 @@
                 <w:sz w:val="24"/>
                 <w:szCs w:val="24"/>
               </w:rPr>
-              <w:lastRenderedPageBreak/>
               <w:t>Tap on the “Username” field.</w:t>
             </w:r>
           </w:p>
@@ -9398,6 +9371,7 @@
                 <w:sz w:val="24"/>
                 <w:szCs w:val="24"/>
               </w:rPr>
+              <w:lastRenderedPageBreak/>
               <w:t>Tap on the “Password” field.</w:t>
             </w:r>
           </w:p>
@@ -10828,7 +10802,6 @@
                 <w:sz w:val="24"/>
                 <w:szCs w:val="24"/>
               </w:rPr>
-              <w:lastRenderedPageBreak/>
               <w:t>There is an error message “</w:t>
             </w:r>
             <w:r>
@@ -11453,7 +11426,7 @@
           <w:b/>
         </w:rPr>
       </w:pPr>
-      <w:bookmarkStart w:id="16" w:name="_Toc353574741"/>
+      <w:bookmarkStart w:id="16" w:name="_Toc353579548"/>
       <w:r>
         <w:rPr>
           <w:rFonts w:ascii="Segoe UI Light" w:hAnsi="Segoe UI Light" w:cs="Segoe UI Light"/>
@@ -11934,7 +11907,7 @@
           <w:b/>
         </w:rPr>
       </w:pPr>
-      <w:bookmarkStart w:id="17" w:name="_Toc353574742"/>
+      <w:bookmarkStart w:id="17" w:name="_Toc353579549"/>
       <w:r>
         <w:rPr>
           <w:rFonts w:ascii="Segoe UI Light" w:hAnsi="Segoe UI Light" w:cs="Segoe UI Light"/>
@@ -12242,7 +12215,6 @@
                 <w:sz w:val="24"/>
                 <w:szCs w:val="24"/>
               </w:rPr>
-              <w:lastRenderedPageBreak/>
               <w:t>Steps</w:t>
             </w:r>
           </w:p>
@@ -12274,6 +12246,7 @@
                 <w:sz w:val="24"/>
                 <w:szCs w:val="24"/>
               </w:rPr>
+              <w:lastRenderedPageBreak/>
               <w:t>Tap on the “News” icon in the main menu.</w:t>
             </w:r>
           </w:p>
@@ -12298,6 +12271,7 @@
                 <w:sz w:val="24"/>
                 <w:szCs w:val="24"/>
               </w:rPr>
+              <w:lastRenderedPageBreak/>
               <w:t>Expected Results</w:t>
             </w:r>
           </w:p>
@@ -13793,7 +13767,6 @@
                 <w:sz w:val="24"/>
                 <w:szCs w:val="24"/>
               </w:rPr>
-              <w:lastRenderedPageBreak/>
               <w:t xml:space="preserve">Tap on the “Hanh Trinh IU </w:t>
             </w:r>
             <w:r>
@@ -13834,7 +13807,6 @@
                 <w:sz w:val="24"/>
                 <w:szCs w:val="24"/>
               </w:rPr>
-              <w:lastRenderedPageBreak/>
               <w:t>Expected Results</w:t>
             </w:r>
           </w:p>
@@ -13871,6 +13843,7 @@
                 <w:sz w:val="24"/>
                 <w:szCs w:val="24"/>
               </w:rPr>
+              <w:lastRenderedPageBreak/>
               <w:t xml:space="preserve">The </w:t>
             </w:r>
             <w:r>
@@ -13925,6 +13898,7 @@
                 <w:sz w:val="24"/>
                 <w:szCs w:val="24"/>
               </w:rPr>
+              <w:lastRenderedPageBreak/>
               <w:t xml:space="preserve">The </w:t>
             </w:r>
             <w:r>
@@ -13975,7 +13949,7 @@
           <w:b/>
         </w:rPr>
       </w:pPr>
-      <w:bookmarkStart w:id="18" w:name="_Toc353574743"/>
+      <w:bookmarkStart w:id="18" w:name="_Toc353579550"/>
       <w:r>
         <w:rPr>
           <w:rFonts w:ascii="Segoe UI Light" w:hAnsi="Segoe UI Light" w:cs="Segoe UI Light"/>
@@ -15783,7 +15757,6 @@
                 <w:sz w:val="24"/>
                 <w:szCs w:val="24"/>
               </w:rPr>
-              <w:lastRenderedPageBreak/>
               <w:t>The current event list dismisses.</w:t>
             </w:r>
           </w:p>
@@ -15806,7 +15779,6 @@
                 <w:sz w:val="24"/>
                 <w:szCs w:val="24"/>
               </w:rPr>
-              <w:lastRenderedPageBreak/>
               <w:t>The progress bar displays.</w:t>
             </w:r>
           </w:p>
@@ -16365,7 +16337,7 @@
           <w:b/>
         </w:rPr>
       </w:pPr>
-      <w:bookmarkStart w:id="19" w:name="_Toc353574744"/>
+      <w:bookmarkStart w:id="19" w:name="_Toc353579551"/>
       <w:r>
         <w:rPr>
           <w:rFonts w:ascii="Segoe UI Light" w:hAnsi="Segoe UI Light" w:cs="Segoe UI Light"/>
@@ -17195,7 +17167,6 @@
                 <w:sz w:val="24"/>
                 <w:szCs w:val="24"/>
               </w:rPr>
-              <w:lastRenderedPageBreak/>
               <w:t>The “Courses”</w:t>
             </w:r>
             <w:r>
@@ -18297,7 +18268,7 @@
           <w:sz w:val="28"/>
         </w:rPr>
       </w:pPr>
-      <w:bookmarkStart w:id="20" w:name="_Toc353574745"/>
+      <w:bookmarkStart w:id="20" w:name="_Toc353579552"/>
       <w:r>
         <w:rPr>
           <w:rFonts w:ascii="Segoe UI" w:hAnsi="Segoe UI" w:cs="Segoe UI"/>
@@ -18307,8 +18278,55 @@
       </w:r>
       <w:bookmarkEnd w:id="20"/>
     </w:p>
+    <w:p/>
+    <w:p>
+      <w:pPr>
+        <w:jc w:val="center"/>
+      </w:pPr>
+      <w:r>
+        <w:rPr>
+          <w:noProof/>
+        </w:rPr>
+        <w:lastRenderedPageBreak/>
+        <w:drawing>
+          <wp:inline distT="0" distB="0" distL="0" distR="0" wp14:anchorId="77F05E5E" wp14:editId="5B61275F">
+            <wp:extent cx="5731510" cy="4596765"/>
+            <wp:effectExtent l="0" t="0" r="2540" b="0"/>
+            <wp:docPr id="39" name="Picture 39"/>
+            <wp:cNvGraphicFramePr>
+              <a:graphicFrameLocks xmlns:a="http://schemas.openxmlformats.org/drawingml/2006/main" noChangeAspect="1"/>
+            </wp:cNvGraphicFramePr>
+            <a:graphic xmlns:a="http://schemas.openxmlformats.org/drawingml/2006/main">
+              <a:graphicData uri="http://schemas.openxmlformats.org/drawingml/2006/picture">
+                <pic:pic xmlns:pic="http://schemas.openxmlformats.org/drawingml/2006/picture">
+                  <pic:nvPicPr>
+                    <pic:cNvPr id="1" name=""/>
+                    <pic:cNvPicPr/>
+                  </pic:nvPicPr>
+                  <pic:blipFill>
+                    <a:blip r:embed="rId19"/>
+                    <a:stretch>
+                      <a:fillRect/>
+                    </a:stretch>
+                  </pic:blipFill>
+                  <pic:spPr>
+                    <a:xfrm>
+                      <a:off x="0" y="0"/>
+                      <a:ext cx="5731510" cy="4596765"/>
+                    </a:xfrm>
+                    <a:prstGeom prst="rect">
+                      <a:avLst/>
+                    </a:prstGeom>
+                  </pic:spPr>
+                </pic:pic>
+              </a:graphicData>
+            </a:graphic>
+          </wp:inline>
+        </w:drawing>
+      </w:r>
+    </w:p>
     <w:sectPr>
-      <w:footerReference w:type="default" r:id="rId19"/>
+      <w:footerReference w:type="default" r:id="rId20"/>
       <w:pgSz w:w="11906" w:h="16838"/>
       <w:pgMar w:top="851" w:right="1440" w:bottom="993" w:left="1440" w:header="708" w:footer="566" w:gutter="0"/>
       <w:cols w:space="708"/>
@@ -18407,7 +18425,7 @@
         <w:sz w:val="24"/>
         <w:szCs w:val="24"/>
       </w:rPr>
-      <w:t>2</w:t>
+      <w:t>15</w:t>
     </w:r>
     <w:r>
       <w:rPr>
@@ -18456,7 +18474,7 @@
         <w:sz w:val="24"/>
         <w:szCs w:val="24"/>
       </w:rPr>
-      <w:t>14</w:t>
+      <w:t>15</w:t>
     </w:r>
     <w:r>
       <w:rPr>
@@ -24841,7 +24859,7 @@
 </file>
 
 <file path=customXml/itemProps1.xml><?xml version="1.0" encoding="utf-8"?>
-<ds:datastoreItem xmlns:ds="http://schemas.openxmlformats.org/officeDocument/2006/customXml" ds:itemID="{77AE0951-981B-4EDE-B604-04E2CFA30278}">
+<ds:datastoreItem xmlns:ds="http://schemas.openxmlformats.org/officeDocument/2006/customXml" ds:itemID="{6BA8EAC4-2B28-4270-A58A-E53401F80343}">
   <ds:schemaRefs>
     <ds:schemaRef ds:uri="http://schemas.openxmlformats.org/officeDocument/2006/bibliography"/>
   </ds:schemaRefs>

</xml_diff>